<commit_message>
correct UC Delete and minor changes
</commit_message>
<xml_diff>
--- a/dokumente/Documentation.docx
+++ b/dokumente/Documentation.docx
@@ -1740,6 +1740,7 @@
     <w:p>
       <w:pPr>
         <w:spacing w:line="276" w:lineRule="auto"/>
+        <w:jc w:val="both"/>
         <w:rPr>
           <w:lang w:val="en-US"/>
         </w:rPr>
@@ -1808,6 +1809,7 @@
     <w:p>
       <w:pPr>
         <w:spacing w:line="276" w:lineRule="auto"/>
+        <w:jc w:val="both"/>
         <w:rPr>
           <w:lang w:val="en-US"/>
         </w:rPr>
@@ -1834,7 +1836,19 @@
         <w:rPr>
           <w:lang w:val="en-US"/>
         </w:rPr>
-        <w:t>s possible to create new movies an to</w:t>
+        <w:t>s possible to create new movies an</w:t>
+      </w:r>
+      <w:r>
+        <w:rPr>
+          <w:lang w:val="en-US"/>
+        </w:rPr>
+        <w:t>d</w:t>
+      </w:r>
+      <w:r>
+        <w:rPr>
+          <w:lang w:val="en-US"/>
+        </w:rPr>
+        <w:t xml:space="preserve"> to</w:t>
       </w:r>
       <w:r>
         <w:rPr>
@@ -1864,6 +1878,7 @@
     <w:p>
       <w:pPr>
         <w:spacing w:line="276" w:lineRule="auto"/>
+        <w:jc w:val="both"/>
         <w:rPr>
           <w:lang w:val="en-US"/>
         </w:rPr>
@@ -1908,16 +1923,16 @@
     <w:p>
       <w:pPr>
         <w:spacing w:line="276" w:lineRule="auto"/>
-        <w:rPr>
-          <w:lang w:val="en-US"/>
-        </w:rPr>
-      </w:pPr>
-      <w:bookmarkStart w:id="2" w:name="_GoBack"/>
-      <w:bookmarkEnd w:id="2"/>
+        <w:jc w:val="both"/>
+        <w:rPr>
+          <w:lang w:val="en-US"/>
+        </w:rPr>
+      </w:pPr>
     </w:p>
     <w:p>
       <w:pPr>
         <w:spacing w:line="276" w:lineRule="auto"/>
+        <w:jc w:val="both"/>
         <w:rPr>
           <w:rFonts w:cs="Arial"/>
           <w:bCs/>
@@ -1980,7 +1995,7 @@
           <w:lang w:val="en-US"/>
         </w:rPr>
       </w:pPr>
-      <w:bookmarkStart w:id="3" w:name="_Toc471471773"/>
+      <w:bookmarkStart w:id="2" w:name="_Toc471471773"/>
       <w:r>
         <w:rPr>
           <w:lang w:val="en-US"/>
@@ -1988,7 +2003,7 @@
         <w:lastRenderedPageBreak/>
         <w:t>Usage</w:t>
       </w:r>
-      <w:bookmarkEnd w:id="3"/>
+      <w:bookmarkEnd w:id="2"/>
     </w:p>
     <w:p>
       <w:pPr>
@@ -1998,20 +2013,21 @@
           <w:lang w:val="en-US"/>
         </w:rPr>
       </w:pPr>
-      <w:bookmarkStart w:id="4" w:name="_Ref471471151"/>
-      <w:bookmarkStart w:id="5" w:name="_Toc471471774"/>
+      <w:bookmarkStart w:id="3" w:name="_Ref471471151"/>
+      <w:bookmarkStart w:id="4" w:name="_Toc471471774"/>
       <w:r>
         <w:rPr>
           <w:lang w:val="en-US"/>
         </w:rPr>
         <w:t>Landing Page</w:t>
       </w:r>
+      <w:bookmarkEnd w:id="3"/>
       <w:bookmarkEnd w:id="4"/>
-      <w:bookmarkEnd w:id="5"/>
     </w:p>
     <w:p>
       <w:pPr>
         <w:pStyle w:val="BodyText"/>
+        <w:jc w:val="both"/>
         <w:rPr>
           <w:lang w:val="en-US"/>
         </w:rPr>
@@ -2181,6 +2197,7 @@
     </w:p>
     <w:p>
       <w:pPr>
+        <w:jc w:val="both"/>
         <w:rPr>
           <w:lang w:val="en-US"/>
         </w:rPr>
@@ -2194,6 +2211,7 @@
     </w:p>
     <w:p>
       <w:pPr>
+        <w:jc w:val="both"/>
         <w:rPr>
           <w:lang w:val="en-US"/>
         </w:rPr>
@@ -2201,6 +2219,7 @@
     </w:p>
     <w:p>
       <w:pPr>
+        <w:jc w:val="both"/>
         <w:rPr>
           <w:lang w:val="en-US"/>
         </w:rPr>
@@ -2222,6 +2241,12 @@
           <w:lang w:val="en-US"/>
         </w:rPr>
         <w:instrText xml:space="preserve"> REF _Ref471470659 \r \h </w:instrText>
+      </w:r>
+      <w:r>
+        <w:rPr>
+          <w:lang w:val="en-US"/>
+        </w:rPr>
+        <w:instrText xml:space="preserve"> \* MERGEFORMAT </w:instrText>
       </w:r>
       <w:r>
         <w:rPr>
@@ -2255,6 +2280,7 @@
     </w:p>
     <w:p>
       <w:pPr>
+        <w:jc w:val="both"/>
         <w:rPr>
           <w:lang w:val="en-US"/>
         </w:rPr>
@@ -2262,6 +2288,7 @@
     </w:p>
     <w:p>
       <w:pPr>
+        <w:jc w:val="both"/>
         <w:rPr>
           <w:rFonts w:cs="Arial"/>
           <w:bCs/>
@@ -2291,9 +2318,9 @@
           <w:lang w:val="en-US"/>
         </w:rPr>
       </w:pPr>
-      <w:bookmarkStart w:id="6" w:name="_Ref471470659"/>
-      <w:bookmarkStart w:id="7" w:name="_Ref471471162"/>
-      <w:bookmarkStart w:id="8" w:name="_Toc471471775"/>
+      <w:bookmarkStart w:id="5" w:name="_Ref471470659"/>
+      <w:bookmarkStart w:id="6" w:name="_Ref471471162"/>
+      <w:bookmarkStart w:id="7" w:name="_Toc471471775"/>
       <w:r>
         <w:rPr>
           <w:lang w:val="en-US"/>
@@ -2301,13 +2328,14 @@
         <w:lastRenderedPageBreak/>
         <w:t>Admin access</w:t>
       </w:r>
+      <w:bookmarkEnd w:id="5"/>
       <w:bookmarkEnd w:id="6"/>
       <w:bookmarkEnd w:id="7"/>
-      <w:bookmarkEnd w:id="8"/>
     </w:p>
     <w:p>
       <w:pPr>
         <w:pStyle w:val="BodyText"/>
+        <w:jc w:val="both"/>
         <w:rPr>
           <w:lang w:val="en-US"/>
         </w:rPr>
@@ -2317,6 +2345,12 @@
           <w:lang w:val="en-US"/>
         </w:rPr>
         <w:t>The admin access is kept simple: A form to enter email and password is provided to login to the dashboard where movies shown in the timeline can be edited. The back button links to the landing page.</w:t>
+      </w:r>
+      <w:r>
+        <w:rPr>
+          <w:lang w:val="en-US"/>
+        </w:rPr>
+        <w:t xml:space="preserve"> All administrators emails and passwords are stored in the database. If the email or password doesn’t match, an error message will be shown.</w:t>
       </w:r>
     </w:p>
     <w:p>
@@ -2420,8 +2454,8 @@
           <w:lang w:val="en-US"/>
         </w:rPr>
       </w:pPr>
-      <w:bookmarkStart w:id="9" w:name="_Ref471471173"/>
-      <w:bookmarkStart w:id="10" w:name="_Toc471471776"/>
+      <w:bookmarkStart w:id="8" w:name="_Ref471471173"/>
+      <w:bookmarkStart w:id="9" w:name="_Toc471471776"/>
       <w:r>
         <w:rPr>
           <w:lang w:val="en-US"/>
@@ -2429,12 +2463,13 @@
         <w:lastRenderedPageBreak/>
         <w:t>Dashboard</w:t>
       </w:r>
+      <w:bookmarkEnd w:id="8"/>
       <w:bookmarkEnd w:id="9"/>
-      <w:bookmarkEnd w:id="10"/>
     </w:p>
     <w:p>
       <w:pPr>
         <w:pStyle w:val="BodyText"/>
+        <w:jc w:val="both"/>
         <w:rPr>
           <w:lang w:val="en-US"/>
         </w:rPr>
@@ -2522,6 +2557,7 @@
     </w:p>
     <w:p>
       <w:pPr>
+        <w:jc w:val="both"/>
         <w:rPr>
           <w:lang w:val="en-US"/>
         </w:rPr>
@@ -2620,7 +2656,7 @@
           <w:lang w:val="en-US"/>
         </w:rPr>
       </w:pPr>
-      <w:bookmarkStart w:id="11" w:name="_Toc471471777"/>
+      <w:bookmarkStart w:id="10" w:name="_Toc471471777"/>
       <w:r>
         <w:rPr>
           <w:lang w:val="en-US"/>
@@ -2628,7 +2664,7 @@
         <w:lastRenderedPageBreak/>
         <w:t>Technologies</w:t>
       </w:r>
-      <w:bookmarkEnd w:id="11"/>
+      <w:bookmarkEnd w:id="10"/>
     </w:p>
     <w:p>
       <w:pPr>
@@ -2637,14 +2673,14 @@
           <w:lang w:val="en-US"/>
         </w:rPr>
       </w:pPr>
-      <w:bookmarkStart w:id="12" w:name="_Toc471471778"/>
+      <w:bookmarkStart w:id="11" w:name="_Toc471471778"/>
       <w:r>
         <w:rPr>
           <w:lang w:val="en-US"/>
         </w:rPr>
         <w:t>Frontend</w:t>
       </w:r>
-      <w:bookmarkEnd w:id="12"/>
+      <w:bookmarkEnd w:id="11"/>
     </w:p>
     <w:p>
       <w:pPr>
@@ -2718,13 +2754,7 @@
         <w:rPr>
           <w:color w:val="000000"/>
         </w:rPr>
-        <w:t>Homepage (Timeline)</w:t>
-      </w:r>
-      <w:r>
-        <w:rPr>
-          <w:color w:val="000000"/>
-        </w:rPr>
-        <w:t xml:space="preserve"> (see </w:t>
+        <w:t xml:space="preserve">Homepage (Timeline) (see </w:t>
       </w:r>
       <w:r>
         <w:rPr>
@@ -2779,11 +2809,13 @@
         <w:jc w:val="both"/>
         <w:rPr>
           <w:color w:val="000000"/>
+          <w:lang w:val="en-US"/>
         </w:rPr>
       </w:pPr>
       <w:r>
         <w:rPr>
           <w:color w:val="000000"/>
+          <w:lang w:val="en-US"/>
         </w:rPr>
         <w:t xml:space="preserve">Showing the timeline including the Star Wars movies </w:t>
       </w:r>
@@ -2825,13 +2857,7 @@
         <w:rPr>
           <w:color w:val="000000"/>
         </w:rPr>
-        <w:t>Login</w:t>
-      </w:r>
-      <w:r>
-        <w:rPr>
-          <w:color w:val="000000"/>
-        </w:rPr>
-        <w:t xml:space="preserve"> (see </w:t>
+        <w:t xml:space="preserve">Login (see </w:t>
       </w:r>
       <w:r>
         <w:rPr>
@@ -2906,11 +2932,13 @@
         <w:jc w:val="both"/>
         <w:rPr>
           <w:color w:val="000000"/>
+          <w:lang w:val="en-US"/>
         </w:rPr>
       </w:pPr>
       <w:r>
         <w:rPr>
           <w:color w:val="000000"/>
+          <w:lang w:val="en-US"/>
         </w:rPr>
         <w:t>Lets users saved in the database login and access Dashboard afterwards</w:t>
       </w:r>
@@ -2952,13 +2980,7 @@
         <w:rPr>
           <w:color w:val="000000"/>
         </w:rPr>
-        <w:t>Dashboard</w:t>
-      </w:r>
-      <w:r>
-        <w:rPr>
-          <w:color w:val="000000"/>
-        </w:rPr>
-        <w:t xml:space="preserve"> (see </w:t>
+        <w:t xml:space="preserve">Dashboard (see </w:t>
       </w:r>
       <w:r>
         <w:rPr>
@@ -3013,11 +3035,13 @@
         <w:jc w:val="both"/>
         <w:rPr>
           <w:color w:val="000000"/>
+          <w:lang w:val="en-US"/>
         </w:rPr>
       </w:pPr>
       <w:r>
         <w:rPr>
           <w:color w:val="000000"/>
+          <w:lang w:val="en-US"/>
         </w:rPr>
         <w:t>The content management dashboard for administrator, showing currently stored Star Wars movies</w:t>
       </w:r>
@@ -3033,11 +3057,13 @@
         <w:jc w:val="both"/>
         <w:rPr>
           <w:color w:val="000000"/>
+          <w:lang w:val="en-US"/>
         </w:rPr>
       </w:pPr>
       <w:r>
         <w:rPr>
           <w:color w:val="000000"/>
+          <w:lang w:val="en-US"/>
         </w:rPr>
         <w:t>Shows list of all stored movies and allows to create new one, alter existing ones or even delete them</w:t>
       </w:r>
@@ -3077,19 +3103,20 @@
           <w:lang w:val="en-US"/>
         </w:rPr>
       </w:pPr>
-      <w:bookmarkStart w:id="13" w:name="_Toc471471779"/>
+      <w:bookmarkStart w:id="12" w:name="_Toc471471779"/>
       <w:r>
         <w:rPr>
           <w:lang w:val="en-US"/>
         </w:rPr>
         <w:t>Use Cases</w:t>
       </w:r>
-      <w:bookmarkEnd w:id="13"/>
+      <w:bookmarkEnd w:id="12"/>
     </w:p>
     <w:p>
       <w:pPr>
         <w:pStyle w:val="BodyText"/>
         <w:spacing w:line="276" w:lineRule="auto"/>
+        <w:jc w:val="both"/>
         <w:rPr>
           <w:lang w:val="en-US"/>
         </w:rPr>
@@ -3116,6 +3143,12 @@
         <w:rPr>
           <w:lang w:val="en-US"/>
         </w:rPr>
+        <w:instrText xml:space="preserve"> \* MERGEFORMAT </w:instrText>
+      </w:r>
+      <w:r>
+        <w:rPr>
+          <w:lang w:val="en-US"/>
+        </w:rPr>
       </w:r>
       <w:r>
         <w:rPr>
@@ -3124,15 +3157,22 @@
         <w:fldChar w:fldCharType="separate"/>
       </w:r>
       <w:r>
+        <w:rPr>
+          <w:lang w:val="en-US"/>
+        </w:rPr>
         <w:t xml:space="preserve">Figure </w:t>
       </w:r>
       <w:r>
         <w:rPr>
           <w:noProof/>
+          <w:lang w:val="en-US"/>
         </w:rPr>
         <w:t>1</w:t>
       </w:r>
       <w:r>
+        <w:rPr>
+          <w:lang w:val="en-US"/>
+        </w:rPr>
         <w:t xml:space="preserve"> Use Cases within the application. Details in the following paragraph</w:t>
       </w:r>
       <w:r>
@@ -3170,10 +3210,10 @@
         </w:rPr>
         <w:lastRenderedPageBreak/>
         <w:drawing>
-          <wp:inline distT="0" distB="0" distL="0" distR="0" wp14:anchorId="25AEE573" wp14:editId="41A520ED">
+          <wp:inline distT="0" distB="0" distL="0" distR="0" wp14:anchorId="445A73D3" wp14:editId="5AE81126">
             <wp:extent cx="5400040" cy="4177667"/>
             <wp:effectExtent l="0" t="0" r="0" b="0"/>
-            <wp:docPr id="11" name="Picture 11" descr="C:\Users\Jan\AppData\Local\Microsoft\Windows\INetCacheContent.Word\usecase.png"/>
+            <wp:docPr id="7" name="Picture 7" descr="C:\Users\Jan\AppData\Local\Microsoft\Windows\INetCacheContent.Word\usecase.png"/>
             <wp:cNvGraphicFramePr>
               <a:graphicFrameLocks xmlns:a="http://schemas.openxmlformats.org/drawingml/2006/main" noChangeAspect="1"/>
             </wp:cNvGraphicFramePr>
@@ -3181,7 +3221,7 @@
               <a:graphicData uri="http://schemas.openxmlformats.org/drawingml/2006/picture">
                 <pic:pic xmlns:pic="http://schemas.openxmlformats.org/drawingml/2006/picture">
                   <pic:nvPicPr>
-                    <pic:cNvPr id="0" name="Picture 5" descr="C:\Users\Jan\AppData\Local\Microsoft\Windows\INetCacheContent.Word\usecase.png"/>
+                    <pic:cNvPr id="0" name="Picture 1" descr="C:\Users\Jan\AppData\Local\Microsoft\Windows\INetCacheContent.Word\usecase.png"/>
                     <pic:cNvPicPr>
                       <a:picLocks noChangeAspect="1" noChangeArrowheads="1"/>
                     </pic:cNvPicPr>
@@ -3218,6 +3258,8 @@
           </wp:inline>
         </w:drawing>
       </w:r>
+      <w:bookmarkStart w:id="13" w:name="_GoBack"/>
+      <w:bookmarkEnd w:id="13"/>
     </w:p>
     <w:p>
       <w:pPr>
@@ -3228,12 +3270,18 @@
       </w:pPr>
       <w:bookmarkStart w:id="14" w:name="_Ref469055209"/>
       <w:r>
+        <w:rPr>
+          <w:lang w:val="en-US"/>
+        </w:rPr>
         <w:t xml:space="preserve">Figure </w:t>
       </w:r>
       <w:r>
         <w:fldChar w:fldCharType="begin"/>
       </w:r>
       <w:r>
+        <w:rPr>
+          <w:lang w:val="en-US"/>
+        </w:rPr>
         <w:instrText xml:space="preserve"> SEQ Figure \* ARABIC </w:instrText>
       </w:r>
       <w:r>
@@ -3242,6 +3290,7 @@
       <w:r>
         <w:rPr>
           <w:noProof/>
+          <w:lang w:val="en-US"/>
         </w:rPr>
         <w:t>1</w:t>
       </w:r>
@@ -3249,6 +3298,9 @@
         <w:fldChar w:fldCharType="end"/>
       </w:r>
       <w:r>
+        <w:rPr>
+          <w:lang w:val="en-US"/>
+        </w:rPr>
         <w:t xml:space="preserve"> Use Cases within the application. Details in the following paragraph</w:t>
       </w:r>
       <w:bookmarkEnd w:id="14"/>
@@ -5586,6 +5638,7 @@
       <w:pPr>
         <w:pStyle w:val="BodyText"/>
         <w:spacing w:line="276" w:lineRule="auto"/>
+        <w:jc w:val="both"/>
         <w:rPr>
           <w:lang w:val="en-US"/>
         </w:rPr>
@@ -5613,6 +5666,7 @@
       <w:pPr>
         <w:pStyle w:val="BodyText"/>
         <w:spacing w:line="276" w:lineRule="auto"/>
+        <w:jc w:val="both"/>
         <w:rPr>
           <w:lang w:val="en-US"/>
         </w:rPr>
@@ -5701,12 +5755,18 @@
         </w:rPr>
       </w:pPr>
       <w:r>
+        <w:rPr>
+          <w:lang w:val="en-US"/>
+        </w:rPr>
         <w:t xml:space="preserve">Figure </w:t>
       </w:r>
       <w:r>
         <w:fldChar w:fldCharType="begin"/>
       </w:r>
       <w:r>
+        <w:rPr>
+          <w:lang w:val="en-US"/>
+        </w:rPr>
         <w:instrText xml:space="preserve"> SEQ Figure \* ARABIC </w:instrText>
       </w:r>
       <w:r>
@@ -5715,6 +5775,7 @@
       <w:r>
         <w:rPr>
           <w:noProof/>
+          <w:lang w:val="en-US"/>
         </w:rPr>
         <w:t>2</w:t>
       </w:r>
@@ -5722,12 +5783,16 @@
         <w:fldChar w:fldCharType="end"/>
       </w:r>
       <w:r>
+        <w:rPr>
+          <w:lang w:val="en-US"/>
+        </w:rPr>
         <w:t xml:space="preserve"> Class diagram</w:t>
       </w:r>
     </w:p>
     <w:p>
       <w:pPr>
         <w:spacing w:line="276" w:lineRule="auto"/>
+        <w:jc w:val="both"/>
         <w:rPr>
           <w:lang w:val="en-US"/>
         </w:rPr>
@@ -5802,14 +5867,23 @@
     <w:p>
       <w:pPr>
         <w:pStyle w:val="Caption"/>
-      </w:pPr>
-      <w:r>
+        <w:rPr>
+          <w:lang w:val="en-US"/>
+        </w:rPr>
+      </w:pPr>
+      <w:r>
+        <w:rPr>
+          <w:lang w:val="en-US"/>
+        </w:rPr>
         <w:t xml:space="preserve">Figure </w:t>
       </w:r>
       <w:r>
         <w:fldChar w:fldCharType="begin"/>
       </w:r>
       <w:r>
+        <w:rPr>
+          <w:lang w:val="en-US"/>
+        </w:rPr>
         <w:instrText xml:space="preserve"> SEQ Figure \* ARABIC </w:instrText>
       </w:r>
       <w:r>
@@ -5818,6 +5892,7 @@
       <w:r>
         <w:rPr>
           <w:noProof/>
+          <w:lang w:val="en-US"/>
         </w:rPr>
         <w:t>3</w:t>
       </w:r>
@@ -5825,27 +5900,40 @@
         <w:fldChar w:fldCharType="end"/>
       </w:r>
       <w:r>
+        <w:rPr>
+          <w:lang w:val="en-US"/>
+        </w:rPr>
         <w:t xml:space="preserve"> Actions possible to perform within the website. Compare with </w:t>
       </w:r>
       <w:r>
         <w:fldChar w:fldCharType="begin"/>
       </w:r>
       <w:r>
+        <w:rPr>
+          <w:lang w:val="en-US"/>
+        </w:rPr>
         <w:instrText xml:space="preserve"> REF _Ref469055209 \h </w:instrText>
       </w:r>
       <w:r>
         <w:fldChar w:fldCharType="separate"/>
       </w:r>
       <w:r>
+        <w:rPr>
+          <w:lang w:val="en-US"/>
+        </w:rPr>
         <w:t xml:space="preserve">Figure </w:t>
       </w:r>
       <w:r>
         <w:rPr>
           <w:noProof/>
+          <w:lang w:val="en-US"/>
         </w:rPr>
         <w:t>1</w:t>
       </w:r>
       <w:r>
+        <w:rPr>
+          <w:lang w:val="en-US"/>
+        </w:rPr>
         <w:t xml:space="preserve"> Use Cases within the application. Details in the following paragraph</w:t>
       </w:r>
       <w:r>
@@ -5853,7 +5941,15 @@
       </w:r>
     </w:p>
     <w:p>
-      <w:r>
+      <w:pPr>
+        <w:rPr>
+          <w:lang w:val="en-US"/>
+        </w:rPr>
+      </w:pPr>
+      <w:r>
+        <w:rPr>
+          <w:lang w:val="en-US"/>
+        </w:rPr>
         <w:br w:type="page"/>
       </w:r>
     </w:p>
@@ -5871,6 +5967,7 @@
     <w:p>
       <w:pPr>
         <w:spacing w:line="276" w:lineRule="auto"/>
+        <w:jc w:val="both"/>
         <w:rPr>
           <w:rStyle w:val="A0"/>
           <w:rFonts w:cs="Times New Roman"/>
@@ -5939,6 +6036,7 @@
     <w:p>
       <w:pPr>
         <w:spacing w:line="276" w:lineRule="auto"/>
+        <w:jc w:val="both"/>
         <w:rPr>
           <w:rStyle w:val="A0"/>
           <w:rFonts w:cs="Times New Roman"/>
@@ -5985,6 +6083,7 @@
     <w:p>
       <w:pPr>
         <w:spacing w:line="276" w:lineRule="auto"/>
+        <w:jc w:val="both"/>
         <w:rPr>
           <w:rStyle w:val="A0"/>
           <w:rFonts w:cs="Times New Roman"/>
@@ -6711,33 +6810,23 @@
       <w:pPr>
         <w:pStyle w:val="BodyText"/>
         <w:spacing w:line="276" w:lineRule="auto"/>
-        <w:rPr>
-          <w:lang w:val="en-US"/>
-        </w:rPr>
-      </w:pPr>
-      <w:r>
-        <w:rPr>
-          <w:lang w:val="en-US"/>
-        </w:rPr>
-        <w:t>We use</w:t>
-      </w:r>
-      <w:r>
-        <w:rPr>
-          <w:lang w:val="en-US"/>
-        </w:rPr>
-        <w:t>d</w:t>
-      </w:r>
-      <w:r>
-        <w:rPr>
-          <w:lang w:val="en-US"/>
-        </w:rPr>
-        <w:t xml:space="preserve"> XAMPP to create a local server holding our database. XAMPP provides an phpMyAdmin installation we are using to maintain the database. We provide a SQL document we can use to set up the database including Star Wars movies to easily set up the database from a phpMyAdmin dashboard.</w:t>
+        <w:jc w:val="both"/>
+        <w:rPr>
+          <w:lang w:val="en-US"/>
+        </w:rPr>
+      </w:pPr>
+      <w:r>
+        <w:rPr>
+          <w:lang w:val="en-US"/>
+        </w:rPr>
+        <w:t>We used XAMPP to create a local server holding our database. XAMPP provides an phpMyAdmin installation we are using to maintain the database. We provide a SQL document we can use to set up the database including Star Wars movies to easily set up the database from a phpMyAdmin dashboard.</w:t>
       </w:r>
     </w:p>
     <w:p>
       <w:pPr>
         <w:pStyle w:val="BodyText"/>
         <w:spacing w:line="276" w:lineRule="auto"/>
+        <w:jc w:val="both"/>
         <w:rPr>
           <w:lang w:val="en-US"/>
         </w:rPr>
@@ -6747,6 +6836,7 @@
       <w:pPr>
         <w:pStyle w:val="BodyText"/>
         <w:spacing w:line="276" w:lineRule="auto"/>
+        <w:jc w:val="both"/>
         <w:rPr>
           <w:lang w:val="en-US"/>
         </w:rPr>
@@ -11462,7 +11552,7 @@
 </file>
 
 <file path=customXml/itemProps1.xml><?xml version="1.0" encoding="utf-8"?>
-<ds:datastoreItem xmlns:ds="http://schemas.openxmlformats.org/officeDocument/2006/customXml" ds:itemID="{06363B74-683E-42A0-9C8A-5481E2D164B4}">
+<ds:datastoreItem xmlns:ds="http://schemas.openxmlformats.org/officeDocument/2006/customXml" ds:itemID="{CD3F5568-E7B5-4A31-A662-2957D316B84D}">
   <ds:schemaRefs>
     <ds:schemaRef ds:uri="http://schemas.openxmlformats.org/officeDocument/2006/bibliography"/>
   </ds:schemaRefs>

</xml_diff>